<commit_message>
Se agregan pruebas Unitarias
</commit_message>
<xml_diff>
--- a/Punto 4/4 ApiRest.docx
+++ b/Punto 4/4 ApiRest.docx
@@ -34,8 +34,21 @@
           <w:szCs w:val="24"/>
           <w:lang w:val="es-ES"/>
         </w:rPr>
-        <w:t xml:space="preserve"> Api Rest</w:t>
-      </w:r>
+        <w:t xml:space="preserve"> Api </w:t>
+      </w:r>
+      <w:proofErr w:type="spellStart"/>
+      <w:r>
+        <w:rPr>
+          <w:rFonts w:ascii="Arial" w:hAnsi="Arial" w:cs="Arial"/>
+          <w:b/>
+          <w:bCs/>
+          <w:sz w:val="24"/>
+          <w:szCs w:val="24"/>
+          <w:lang w:val="es-ES"/>
+        </w:rPr>
+        <w:t>Rest</w:t>
+      </w:r>
+      <w:proofErr w:type="spellEnd"/>
     </w:p>
     <w:p>
       <w:pPr>
@@ -65,8 +78,109 @@
           <w:szCs w:val="24"/>
           <w:lang w:val="es-ES"/>
         </w:rPr>
-        <w:t xml:space="preserve"> Para este proyecto cree un total de 13 end points, 4 para cada uno de los cruds de las 4 tablas, adicionalmente, un end point para consultar los </w:t>
-      </w:r>
+        <w:t xml:space="preserve"> Para este proyecto cree un total de 13 </w:t>
+      </w:r>
+      <w:proofErr w:type="spellStart"/>
+      <w:r>
+        <w:rPr>
+          <w:rFonts w:ascii="Arial" w:hAnsi="Arial" w:cs="Arial"/>
+          <w:sz w:val="24"/>
+          <w:szCs w:val="24"/>
+          <w:lang w:val="es-ES"/>
+        </w:rPr>
+        <w:t>end</w:t>
+      </w:r>
+      <w:proofErr w:type="spellEnd"/>
+      <w:r>
+        <w:rPr>
+          <w:rFonts w:ascii="Arial" w:hAnsi="Arial" w:cs="Arial"/>
+          <w:sz w:val="24"/>
+          <w:szCs w:val="24"/>
+          <w:lang w:val="es-ES"/>
+        </w:rPr>
+        <w:t xml:space="preserve"> </w:t>
+      </w:r>
+      <w:proofErr w:type="spellStart"/>
+      <w:r>
+        <w:rPr>
+          <w:rFonts w:ascii="Arial" w:hAnsi="Arial" w:cs="Arial"/>
+          <w:sz w:val="24"/>
+          <w:szCs w:val="24"/>
+          <w:lang w:val="es-ES"/>
+        </w:rPr>
+        <w:t>points</w:t>
+      </w:r>
+      <w:proofErr w:type="spellEnd"/>
+      <w:r>
+        <w:rPr>
+          <w:rFonts w:ascii="Arial" w:hAnsi="Arial" w:cs="Arial"/>
+          <w:sz w:val="24"/>
+          <w:szCs w:val="24"/>
+          <w:lang w:val="es-ES"/>
+        </w:rPr>
+        <w:t xml:space="preserve">, 4 para cada uno de los </w:t>
+      </w:r>
+      <w:proofErr w:type="spellStart"/>
+      <w:r>
+        <w:rPr>
+          <w:rFonts w:ascii="Arial" w:hAnsi="Arial" w:cs="Arial"/>
+          <w:sz w:val="24"/>
+          <w:szCs w:val="24"/>
+          <w:lang w:val="es-ES"/>
+        </w:rPr>
+        <w:t>cruds</w:t>
+      </w:r>
+      <w:proofErr w:type="spellEnd"/>
+      <w:r>
+        <w:rPr>
+          <w:rFonts w:ascii="Arial" w:hAnsi="Arial" w:cs="Arial"/>
+          <w:sz w:val="24"/>
+          <w:szCs w:val="24"/>
+          <w:lang w:val="es-ES"/>
+        </w:rPr>
+        <w:t xml:space="preserve"> de las 4 tablas, adicionalmente, un </w:t>
+      </w:r>
+      <w:proofErr w:type="spellStart"/>
+      <w:r>
+        <w:rPr>
+          <w:rFonts w:ascii="Arial" w:hAnsi="Arial" w:cs="Arial"/>
+          <w:sz w:val="24"/>
+          <w:szCs w:val="24"/>
+          <w:lang w:val="es-ES"/>
+        </w:rPr>
+        <w:t>end</w:t>
+      </w:r>
+      <w:proofErr w:type="spellEnd"/>
+      <w:r>
+        <w:rPr>
+          <w:rFonts w:ascii="Arial" w:hAnsi="Arial" w:cs="Arial"/>
+          <w:sz w:val="24"/>
+          <w:szCs w:val="24"/>
+          <w:lang w:val="es-ES"/>
+        </w:rPr>
+        <w:t xml:space="preserve"> </w:t>
+      </w:r>
+      <w:proofErr w:type="spellStart"/>
+      <w:r>
+        <w:rPr>
+          <w:rFonts w:ascii="Arial" w:hAnsi="Arial" w:cs="Arial"/>
+          <w:sz w:val="24"/>
+          <w:szCs w:val="24"/>
+          <w:lang w:val="es-ES"/>
+        </w:rPr>
+        <w:t>point</w:t>
+      </w:r>
+      <w:proofErr w:type="spellEnd"/>
+      <w:r>
+        <w:rPr>
+          <w:rFonts w:ascii="Arial" w:hAnsi="Arial" w:cs="Arial"/>
+          <w:sz w:val="24"/>
+          <w:szCs w:val="24"/>
+          <w:lang w:val="es-ES"/>
+        </w:rPr>
+        <w:t xml:space="preserve"> para consultar los </w:t>
+      </w:r>
+      <w:proofErr w:type="spellStart"/>
       <w:r>
         <w:rPr>
           <w:rFonts w:ascii="Arial" w:hAnsi="Arial" w:cs="Arial"/>
@@ -78,6 +192,7 @@
         </w:rPr>
         <w:t>Devices</w:t>
       </w:r>
+      <w:proofErr w:type="spellEnd"/>
       <w:r>
         <w:rPr>
           <w:rFonts w:ascii="Arial" w:hAnsi="Arial" w:cs="Arial"/>
@@ -123,7 +238,47 @@
           <w:szCs w:val="24"/>
           <w:lang w:val="es-ES"/>
         </w:rPr>
-        <w:t>Estos end points se pueden consumir de la siguiente forma</w:t>
+        <w:t xml:space="preserve">Estos </w:t>
+      </w:r>
+      <w:proofErr w:type="spellStart"/>
+      <w:r>
+        <w:rPr>
+          <w:rFonts w:ascii="Arial" w:hAnsi="Arial" w:cs="Arial"/>
+          <w:sz w:val="24"/>
+          <w:szCs w:val="24"/>
+          <w:lang w:val="es-ES"/>
+        </w:rPr>
+        <w:t>end</w:t>
+      </w:r>
+      <w:proofErr w:type="spellEnd"/>
+      <w:r>
+        <w:rPr>
+          <w:rFonts w:ascii="Arial" w:hAnsi="Arial" w:cs="Arial"/>
+          <w:sz w:val="24"/>
+          <w:szCs w:val="24"/>
+          <w:lang w:val="es-ES"/>
+        </w:rPr>
+        <w:t xml:space="preserve"> </w:t>
+      </w:r>
+      <w:proofErr w:type="spellStart"/>
+      <w:r>
+        <w:rPr>
+          <w:rFonts w:ascii="Arial" w:hAnsi="Arial" w:cs="Arial"/>
+          <w:sz w:val="24"/>
+          <w:szCs w:val="24"/>
+          <w:lang w:val="es-ES"/>
+        </w:rPr>
+        <w:t>points</w:t>
+      </w:r>
+      <w:proofErr w:type="spellEnd"/>
+      <w:r>
+        <w:rPr>
+          <w:rFonts w:ascii="Arial" w:hAnsi="Arial" w:cs="Arial"/>
+          <w:sz w:val="24"/>
+          <w:szCs w:val="24"/>
+          <w:lang w:val="es-ES"/>
+        </w:rPr>
+        <w:t xml:space="preserve"> se pueden consumir de la siguiente forma</w:t>
       </w:r>
       <w:r>
         <w:rPr>
@@ -163,7 +318,27 @@
           <w:szCs w:val="24"/>
           <w:lang w:val="es-ES"/>
         </w:rPr>
-        <w:t xml:space="preserve"> Acostumbro a retornar un Map con </w:t>
+        <w:t xml:space="preserve"> Acostumbro a retornar un </w:t>
+      </w:r>
+      <w:proofErr w:type="spellStart"/>
+      <w:r>
+        <w:rPr>
+          <w:rFonts w:ascii="Arial" w:hAnsi="Arial" w:cs="Arial"/>
+          <w:sz w:val="24"/>
+          <w:szCs w:val="24"/>
+          <w:lang w:val="es-ES"/>
+        </w:rPr>
+        <w:t>Map</w:t>
+      </w:r>
+      <w:proofErr w:type="spellEnd"/>
+      <w:r>
+        <w:rPr>
+          <w:rFonts w:ascii="Arial" w:hAnsi="Arial" w:cs="Arial"/>
+          <w:sz w:val="24"/>
+          <w:szCs w:val="24"/>
+          <w:lang w:val="es-ES"/>
+        </w:rPr>
+        <w:t xml:space="preserve"> con </w:t>
       </w:r>
       <w:r>
         <w:rPr>
@@ -174,17 +349,9 @@
           <w:szCs w:val="24"/>
           <w:lang w:val="es-ES"/>
         </w:rPr>
-        <w:t>“exito"</w:t>
-      </w:r>
-      <w:r>
-        <w:rPr>
-          <w:rFonts w:ascii="Arial" w:hAnsi="Arial" w:cs="Arial"/>
-          <w:sz w:val="24"/>
-          <w:szCs w:val="24"/>
-          <w:lang w:val="es-ES"/>
-        </w:rPr>
-        <w:t xml:space="preserve"> un boolean true o false si se logro hacer el proceso satisfactoriamente o no. </w:t>
-      </w:r>
+        <w:t>“</w:t>
+      </w:r>
+      <w:proofErr w:type="spellStart"/>
       <w:r>
         <w:rPr>
           <w:rFonts w:ascii="Arial" w:hAnsi="Arial" w:cs="Arial"/>
@@ -194,6 +361,78 @@
           <w:szCs w:val="24"/>
           <w:lang w:val="es-ES"/>
         </w:rPr>
+        <w:t>exito</w:t>
+      </w:r>
+      <w:proofErr w:type="spellEnd"/>
+      <w:r>
+        <w:rPr>
+          <w:rFonts w:ascii="Arial" w:hAnsi="Arial" w:cs="Arial"/>
+          <w:b/>
+          <w:bCs/>
+          <w:sz w:val="24"/>
+          <w:szCs w:val="24"/>
+          <w:lang w:val="es-ES"/>
+        </w:rPr>
+        <w:t>"</w:t>
+      </w:r>
+      <w:r>
+        <w:rPr>
+          <w:rFonts w:ascii="Arial" w:hAnsi="Arial" w:cs="Arial"/>
+          <w:sz w:val="24"/>
+          <w:szCs w:val="24"/>
+          <w:lang w:val="es-ES"/>
+        </w:rPr>
+        <w:t xml:space="preserve"> un </w:t>
+      </w:r>
+      <w:proofErr w:type="spellStart"/>
+      <w:r>
+        <w:rPr>
+          <w:rFonts w:ascii="Arial" w:hAnsi="Arial" w:cs="Arial"/>
+          <w:sz w:val="24"/>
+          <w:szCs w:val="24"/>
+          <w:lang w:val="es-ES"/>
+        </w:rPr>
+        <w:t>boolean</w:t>
+      </w:r>
+      <w:proofErr w:type="spellEnd"/>
+      <w:r>
+        <w:rPr>
+          <w:rFonts w:ascii="Arial" w:hAnsi="Arial" w:cs="Arial"/>
+          <w:sz w:val="24"/>
+          <w:szCs w:val="24"/>
+          <w:lang w:val="es-ES"/>
+        </w:rPr>
+        <w:t xml:space="preserve"> true o false si se </w:t>
+      </w:r>
+      <w:proofErr w:type="spellStart"/>
+      <w:r>
+        <w:rPr>
+          <w:rFonts w:ascii="Arial" w:hAnsi="Arial" w:cs="Arial"/>
+          <w:sz w:val="24"/>
+          <w:szCs w:val="24"/>
+          <w:lang w:val="es-ES"/>
+        </w:rPr>
+        <w:t>logro</w:t>
+      </w:r>
+      <w:proofErr w:type="spellEnd"/>
+      <w:r>
+        <w:rPr>
+          <w:rFonts w:ascii="Arial" w:hAnsi="Arial" w:cs="Arial"/>
+          <w:sz w:val="24"/>
+          <w:szCs w:val="24"/>
+          <w:lang w:val="es-ES"/>
+        </w:rPr>
+        <w:t xml:space="preserve"> hacer el proceso satisfactoriamente o no. </w:t>
+      </w:r>
+      <w:r>
+        <w:rPr>
+          <w:rFonts w:ascii="Arial" w:hAnsi="Arial" w:cs="Arial"/>
+          <w:b/>
+          <w:bCs/>
+          <w:sz w:val="24"/>
+          <w:szCs w:val="24"/>
+          <w:lang w:val="es-ES"/>
+        </w:rPr>
         <w:t>“mensaje”</w:t>
       </w:r>
       <w:r>
@@ -203,7 +442,47 @@
           <w:szCs w:val="24"/>
           <w:lang w:val="es-ES"/>
         </w:rPr>
-        <w:t xml:space="preserve"> un String vacio si fue exitoso, o con un mensaje de que error ocurrió, si es un error controlado. Y el tipo de dato espero, con el valor del objeto esperado, además si ocurre un error inesperado un </w:t>
+        <w:t xml:space="preserve"> un </w:t>
+      </w:r>
+      <w:proofErr w:type="spellStart"/>
+      <w:r>
+        <w:rPr>
+          <w:rFonts w:ascii="Arial" w:hAnsi="Arial" w:cs="Arial"/>
+          <w:sz w:val="24"/>
+          <w:szCs w:val="24"/>
+          <w:lang w:val="es-ES"/>
+        </w:rPr>
+        <w:t>String</w:t>
+      </w:r>
+      <w:proofErr w:type="spellEnd"/>
+      <w:r>
+        <w:rPr>
+          <w:rFonts w:ascii="Arial" w:hAnsi="Arial" w:cs="Arial"/>
+          <w:sz w:val="24"/>
+          <w:szCs w:val="24"/>
+          <w:lang w:val="es-ES"/>
+        </w:rPr>
+        <w:t xml:space="preserve"> </w:t>
+      </w:r>
+      <w:proofErr w:type="spellStart"/>
+      <w:r>
+        <w:rPr>
+          <w:rFonts w:ascii="Arial" w:hAnsi="Arial" w:cs="Arial"/>
+          <w:sz w:val="24"/>
+          <w:szCs w:val="24"/>
+          <w:lang w:val="es-ES"/>
+        </w:rPr>
+        <w:t>vacio</w:t>
+      </w:r>
+      <w:proofErr w:type="spellEnd"/>
+      <w:r>
+        <w:rPr>
+          <w:rFonts w:ascii="Arial" w:hAnsi="Arial" w:cs="Arial"/>
+          <w:sz w:val="24"/>
+          <w:szCs w:val="24"/>
+          <w:lang w:val="es-ES"/>
+        </w:rPr>
+        <w:t xml:space="preserve"> si fue exitoso, o con un mensaje de que error ocurrió, si es un error controlado. Y el tipo de dato espero, con el valor del objeto esperado, además si ocurre un error inesperado un </w:t>
       </w:r>
       <w:r>
         <w:rPr>
@@ -237,6 +516,7 @@
           <w:szCs w:val="24"/>
         </w:rPr>
       </w:pPr>
+      <w:proofErr w:type="spellStart"/>
       <w:r>
         <w:rPr>
           <w:rFonts w:ascii="Arial" w:hAnsi="Arial" w:cs="Arial"/>
@@ -245,7 +525,18 @@
           <w:sz w:val="24"/>
           <w:szCs w:val="24"/>
         </w:rPr>
-        <w:t>ConcessionaireController:</w:t>
+        <w:t>ConcessionaireController</w:t>
+      </w:r>
+      <w:proofErr w:type="spellEnd"/>
+      <w:r>
+        <w:rPr>
+          <w:rFonts w:ascii="Arial" w:hAnsi="Arial" w:cs="Arial"/>
+          <w:b/>
+          <w:bCs/>
+          <w:sz w:val="24"/>
+          <w:szCs w:val="24"/>
+        </w:rPr>
+        <w:t>:</w:t>
       </w:r>
     </w:p>
     <w:tbl>
@@ -464,6 +755,7 @@
                 <w:lang w:eastAsia="es-CO"/>
               </w:rPr>
             </w:pPr>
+            <w:proofErr w:type="spellStart"/>
             <w:r>
               <w:rPr>
                 <w:rFonts w:ascii="Arial" w:eastAsia="Times New Roman" w:hAnsi="Arial" w:cs="Arial"/>
@@ -474,6 +766,7 @@
               </w:rPr>
               <w:t>Get</w:t>
             </w:r>
+            <w:proofErr w:type="spellEnd"/>
           </w:p>
         </w:tc>
         <w:tc>
@@ -510,8 +803,20 @@
                 <w:szCs w:val="20"/>
                 <w:lang w:val="es-ES" w:eastAsia="es-CO"/>
               </w:rPr>
-              <w:t>/concessionaire</w:t>
-            </w:r>
+              <w:t>/</w:t>
+            </w:r>
+            <w:proofErr w:type="spellStart"/>
+            <w:r>
+              <w:rPr>
+                <w:rFonts w:ascii="Arial" w:eastAsia="Times New Roman" w:hAnsi="Arial" w:cs="Arial"/>
+                <w:color w:val="000000"/>
+                <w:sz w:val="20"/>
+                <w:szCs w:val="20"/>
+                <w:lang w:val="es-ES" w:eastAsia="es-CO"/>
+              </w:rPr>
+              <w:t>concessionaire</w:t>
+            </w:r>
+            <w:proofErr w:type="spellEnd"/>
           </w:p>
         </w:tc>
         <w:tc>
@@ -583,7 +888,29 @@
                 <w:szCs w:val="20"/>
                 <w:lang w:val="es-ES" w:eastAsia="es-CO"/>
               </w:rPr>
-              <w:t>Devuelve una lista con todos los registros en la tabla Concessionaire.</w:t>
+              <w:t xml:space="preserve">Devuelve una lista con todos los registros en la tabla </w:t>
+            </w:r>
+            <w:proofErr w:type="spellStart"/>
+            <w:r>
+              <w:rPr>
+                <w:rFonts w:ascii="Arial" w:eastAsia="Times New Roman" w:hAnsi="Arial" w:cs="Arial"/>
+                <w:color w:val="000000"/>
+                <w:sz w:val="20"/>
+                <w:szCs w:val="20"/>
+                <w:lang w:val="es-ES" w:eastAsia="es-CO"/>
+              </w:rPr>
+              <w:t>Concessionaire</w:t>
+            </w:r>
+            <w:proofErr w:type="spellEnd"/>
+            <w:r>
+              <w:rPr>
+                <w:rFonts w:ascii="Arial" w:eastAsia="Times New Roman" w:hAnsi="Arial" w:cs="Arial"/>
+                <w:color w:val="000000"/>
+                <w:sz w:val="20"/>
+                <w:szCs w:val="20"/>
+                <w:lang w:val="es-ES" w:eastAsia="es-CO"/>
+              </w:rPr>
+              <w:t>.</w:t>
             </w:r>
           </w:p>
         </w:tc>
@@ -618,6 +945,7 @@
                 <w:lang w:eastAsia="es-CO"/>
               </w:rPr>
             </w:pPr>
+            <w:proofErr w:type="spellStart"/>
             <w:r>
               <w:rPr>
                 <w:rFonts w:ascii="Arial" w:eastAsia="Times New Roman" w:hAnsi="Arial" w:cs="Arial"/>
@@ -628,6 +956,7 @@
               </w:rPr>
               <w:t>Get</w:t>
             </w:r>
+            <w:proofErr w:type="spellEnd"/>
           </w:p>
         </w:tc>
         <w:tc>
@@ -725,7 +1054,29 @@
                 <w:szCs w:val="20"/>
                 <w:lang w:val="es-ES" w:eastAsia="es-CO"/>
               </w:rPr>
-              <w:t>Devuelve (si existe) un objeto registrado en la tabla Concessionaire con ese ID.</w:t>
+              <w:t xml:space="preserve">Devuelve (si existe) un objeto registrado en la tabla </w:t>
+            </w:r>
+            <w:proofErr w:type="spellStart"/>
+            <w:r>
+              <w:rPr>
+                <w:rFonts w:ascii="Arial" w:eastAsia="Times New Roman" w:hAnsi="Arial" w:cs="Arial"/>
+                <w:color w:val="000000"/>
+                <w:sz w:val="20"/>
+                <w:szCs w:val="20"/>
+                <w:lang w:val="es-ES" w:eastAsia="es-CO"/>
+              </w:rPr>
+              <w:t>Concessionaire</w:t>
+            </w:r>
+            <w:proofErr w:type="spellEnd"/>
+            <w:r>
+              <w:rPr>
+                <w:rFonts w:ascii="Arial" w:eastAsia="Times New Roman" w:hAnsi="Arial" w:cs="Arial"/>
+                <w:color w:val="000000"/>
+                <w:sz w:val="20"/>
+                <w:szCs w:val="20"/>
+                <w:lang w:val="es-ES" w:eastAsia="es-CO"/>
+              </w:rPr>
+              <w:t xml:space="preserve"> con ese ID.</w:t>
             </w:r>
           </w:p>
         </w:tc>
@@ -867,7 +1218,51 @@
                 <w:szCs w:val="20"/>
                 <w:lang w:val="es-ES" w:eastAsia="es-CO"/>
               </w:rPr>
-              <w:t>Recibe en el body un objeto de tipo Concessionaire, si el ID = 0 lo registra, si es diferente hace un edit.</w:t>
+              <w:t xml:space="preserve">Recibe en el </w:t>
+            </w:r>
+            <w:proofErr w:type="spellStart"/>
+            <w:r>
+              <w:rPr>
+                <w:rFonts w:ascii="Arial" w:eastAsia="Times New Roman" w:hAnsi="Arial" w:cs="Arial"/>
+                <w:color w:val="000000"/>
+                <w:sz w:val="20"/>
+                <w:szCs w:val="20"/>
+                <w:lang w:val="es-ES" w:eastAsia="es-CO"/>
+              </w:rPr>
+              <w:t>body</w:t>
+            </w:r>
+            <w:proofErr w:type="spellEnd"/>
+            <w:r>
+              <w:rPr>
+                <w:rFonts w:ascii="Arial" w:eastAsia="Times New Roman" w:hAnsi="Arial" w:cs="Arial"/>
+                <w:color w:val="000000"/>
+                <w:sz w:val="20"/>
+                <w:szCs w:val="20"/>
+                <w:lang w:val="es-ES" w:eastAsia="es-CO"/>
+              </w:rPr>
+              <w:t xml:space="preserve"> un objeto de tipo </w:t>
+            </w:r>
+            <w:proofErr w:type="spellStart"/>
+            <w:r>
+              <w:rPr>
+                <w:rFonts w:ascii="Arial" w:eastAsia="Times New Roman" w:hAnsi="Arial" w:cs="Arial"/>
+                <w:color w:val="000000"/>
+                <w:sz w:val="20"/>
+                <w:szCs w:val="20"/>
+                <w:lang w:val="es-ES" w:eastAsia="es-CO"/>
+              </w:rPr>
+              <w:t>Concessionaire</w:t>
+            </w:r>
+            <w:proofErr w:type="spellEnd"/>
+            <w:r>
+              <w:rPr>
+                <w:rFonts w:ascii="Arial" w:eastAsia="Times New Roman" w:hAnsi="Arial" w:cs="Arial"/>
+                <w:color w:val="000000"/>
+                <w:sz w:val="20"/>
+                <w:szCs w:val="20"/>
+                <w:lang w:val="es-ES" w:eastAsia="es-CO"/>
+              </w:rPr>
+              <w:t>, si el ID = 0 lo registra, si es diferente hace un edit.</w:t>
             </w:r>
           </w:p>
         </w:tc>
@@ -902,6 +1297,7 @@
                 <w:lang w:eastAsia="es-CO"/>
               </w:rPr>
             </w:pPr>
+            <w:proofErr w:type="spellStart"/>
             <w:r>
               <w:rPr>
                 <w:rFonts w:ascii="Arial" w:eastAsia="Times New Roman" w:hAnsi="Arial" w:cs="Arial"/>
@@ -912,6 +1308,7 @@
               </w:rPr>
               <w:t>Delete</w:t>
             </w:r>
+            <w:proofErr w:type="spellEnd"/>
           </w:p>
         </w:tc>
         <w:tc>
@@ -1009,7 +1406,51 @@
                 <w:szCs w:val="20"/>
                 <w:lang w:val="es-ES" w:eastAsia="es-CO"/>
               </w:rPr>
-              <w:t>Elimina (Si existe) el registro del Concessionaire con ese ID y los registros de Bus que tengan la FK de dicho Concessionaire.</w:t>
+              <w:t xml:space="preserve">Elimina (Si existe) el registro del </w:t>
+            </w:r>
+            <w:proofErr w:type="spellStart"/>
+            <w:r>
+              <w:rPr>
+                <w:rFonts w:ascii="Arial" w:eastAsia="Times New Roman" w:hAnsi="Arial" w:cs="Arial"/>
+                <w:color w:val="000000"/>
+                <w:sz w:val="20"/>
+                <w:szCs w:val="20"/>
+                <w:lang w:val="es-ES" w:eastAsia="es-CO"/>
+              </w:rPr>
+              <w:t>Concessionaire</w:t>
+            </w:r>
+            <w:proofErr w:type="spellEnd"/>
+            <w:r>
+              <w:rPr>
+                <w:rFonts w:ascii="Arial" w:eastAsia="Times New Roman" w:hAnsi="Arial" w:cs="Arial"/>
+                <w:color w:val="000000"/>
+                <w:sz w:val="20"/>
+                <w:szCs w:val="20"/>
+                <w:lang w:val="es-ES" w:eastAsia="es-CO"/>
+              </w:rPr>
+              <w:t xml:space="preserve"> con ese ID y los registros de Bus que tengan la FK de dicho </w:t>
+            </w:r>
+            <w:proofErr w:type="spellStart"/>
+            <w:r>
+              <w:rPr>
+                <w:rFonts w:ascii="Arial" w:eastAsia="Times New Roman" w:hAnsi="Arial" w:cs="Arial"/>
+                <w:color w:val="000000"/>
+                <w:sz w:val="20"/>
+                <w:szCs w:val="20"/>
+                <w:lang w:val="es-ES" w:eastAsia="es-CO"/>
+              </w:rPr>
+              <w:t>Concessionaire</w:t>
+            </w:r>
+            <w:proofErr w:type="spellEnd"/>
+            <w:r>
+              <w:rPr>
+                <w:rFonts w:ascii="Arial" w:eastAsia="Times New Roman" w:hAnsi="Arial" w:cs="Arial"/>
+                <w:color w:val="000000"/>
+                <w:sz w:val="20"/>
+                <w:szCs w:val="20"/>
+                <w:lang w:val="es-ES" w:eastAsia="es-CO"/>
+              </w:rPr>
+              <w:t>.</w:t>
             </w:r>
           </w:p>
         </w:tc>
@@ -1038,6 +1479,7 @@
           <w:szCs w:val="24"/>
         </w:rPr>
       </w:pPr>
+      <w:proofErr w:type="spellStart"/>
       <w:r>
         <w:rPr>
           <w:rFonts w:ascii="Arial" w:hAnsi="Arial" w:cs="Arial"/>
@@ -1046,7 +1488,18 @@
           <w:sz w:val="24"/>
           <w:szCs w:val="24"/>
         </w:rPr>
-        <w:t>BusController:</w:t>
+        <w:t>BusController</w:t>
+      </w:r>
+      <w:proofErr w:type="spellEnd"/>
+      <w:r>
+        <w:rPr>
+          <w:rFonts w:ascii="Arial" w:hAnsi="Arial" w:cs="Arial"/>
+          <w:b/>
+          <w:bCs/>
+          <w:sz w:val="24"/>
+          <w:szCs w:val="24"/>
+        </w:rPr>
+        <w:t>:</w:t>
       </w:r>
     </w:p>
     <w:tbl>
@@ -1265,6 +1718,7 @@
                 <w:lang w:eastAsia="es-CO"/>
               </w:rPr>
             </w:pPr>
+            <w:proofErr w:type="spellStart"/>
             <w:r>
               <w:rPr>
                 <w:rFonts w:ascii="Arial" w:eastAsia="Times New Roman" w:hAnsi="Arial" w:cs="Arial"/>
@@ -1275,6 +1729,7 @@
               </w:rPr>
               <w:t>Get</w:t>
             </w:r>
+            <w:proofErr w:type="spellEnd"/>
           </w:p>
         </w:tc>
         <w:tc>
@@ -1419,6 +1874,7 @@
                 <w:lang w:eastAsia="es-CO"/>
               </w:rPr>
             </w:pPr>
+            <w:proofErr w:type="spellStart"/>
             <w:r>
               <w:rPr>
                 <w:rFonts w:ascii="Arial" w:eastAsia="Times New Roman" w:hAnsi="Arial" w:cs="Arial"/>
@@ -1429,6 +1885,7 @@
               </w:rPr>
               <w:t>Get</w:t>
             </w:r>
+            <w:proofErr w:type="spellEnd"/>
           </w:p>
         </w:tc>
         <w:tc>
@@ -1668,7 +2125,51 @@
                 <w:szCs w:val="20"/>
                 <w:lang w:val="es-ES" w:eastAsia="es-CO"/>
               </w:rPr>
-              <w:t>Recibe en el body un objeto de tipo DeviceType, si el ID = 0 lo registra, si es diferente hace un edit.</w:t>
+              <w:t xml:space="preserve">Recibe en el </w:t>
+            </w:r>
+            <w:proofErr w:type="spellStart"/>
+            <w:r>
+              <w:rPr>
+                <w:rFonts w:ascii="Arial" w:eastAsia="Times New Roman" w:hAnsi="Arial" w:cs="Arial"/>
+                <w:color w:val="000000"/>
+                <w:sz w:val="20"/>
+                <w:szCs w:val="20"/>
+                <w:lang w:val="es-ES" w:eastAsia="es-CO"/>
+              </w:rPr>
+              <w:t>body</w:t>
+            </w:r>
+            <w:proofErr w:type="spellEnd"/>
+            <w:r>
+              <w:rPr>
+                <w:rFonts w:ascii="Arial" w:eastAsia="Times New Roman" w:hAnsi="Arial" w:cs="Arial"/>
+                <w:color w:val="000000"/>
+                <w:sz w:val="20"/>
+                <w:szCs w:val="20"/>
+                <w:lang w:val="es-ES" w:eastAsia="es-CO"/>
+              </w:rPr>
+              <w:t xml:space="preserve"> un objeto de tipo </w:t>
+            </w:r>
+            <w:proofErr w:type="spellStart"/>
+            <w:r>
+              <w:rPr>
+                <w:rFonts w:ascii="Arial" w:eastAsia="Times New Roman" w:hAnsi="Arial" w:cs="Arial"/>
+                <w:color w:val="000000"/>
+                <w:sz w:val="20"/>
+                <w:szCs w:val="20"/>
+                <w:lang w:val="es-ES" w:eastAsia="es-CO"/>
+              </w:rPr>
+              <w:t>DeviceType</w:t>
+            </w:r>
+            <w:proofErr w:type="spellEnd"/>
+            <w:r>
+              <w:rPr>
+                <w:rFonts w:ascii="Arial" w:eastAsia="Times New Roman" w:hAnsi="Arial" w:cs="Arial"/>
+                <w:color w:val="000000"/>
+                <w:sz w:val="20"/>
+                <w:szCs w:val="20"/>
+                <w:lang w:val="es-ES" w:eastAsia="es-CO"/>
+              </w:rPr>
+              <w:t>, si el ID = 0 lo registra, si es diferente hace un edit.</w:t>
             </w:r>
           </w:p>
         </w:tc>
@@ -1703,6 +2204,7 @@
                 <w:lang w:eastAsia="es-CO"/>
               </w:rPr>
             </w:pPr>
+            <w:proofErr w:type="spellStart"/>
             <w:r>
               <w:rPr>
                 <w:rFonts w:ascii="Arial" w:eastAsia="Times New Roman" w:hAnsi="Arial" w:cs="Arial"/>
@@ -1713,6 +2215,7 @@
               </w:rPr>
               <w:t>Delete</w:t>
             </w:r>
+            <w:proofErr w:type="spellEnd"/>
           </w:p>
         </w:tc>
         <w:tc>
@@ -1810,7 +2313,29 @@
                 <w:szCs w:val="20"/>
                 <w:lang w:val="es-ES" w:eastAsia="es-CO"/>
               </w:rPr>
-              <w:t>Elimina (Si existe) el registro del Bus con ese ID y los registros de Device que tengan la FK de dicho Bus.</w:t>
+              <w:t xml:space="preserve">Elimina (Si existe) el registro del Bus con ese ID y los registros de </w:t>
+            </w:r>
+            <w:proofErr w:type="spellStart"/>
+            <w:r>
+              <w:rPr>
+                <w:rFonts w:ascii="Arial" w:eastAsia="Times New Roman" w:hAnsi="Arial" w:cs="Arial"/>
+                <w:color w:val="000000"/>
+                <w:sz w:val="20"/>
+                <w:szCs w:val="20"/>
+                <w:lang w:val="es-ES" w:eastAsia="es-CO"/>
+              </w:rPr>
+              <w:t>Device</w:t>
+            </w:r>
+            <w:proofErr w:type="spellEnd"/>
+            <w:r>
+              <w:rPr>
+                <w:rFonts w:ascii="Arial" w:eastAsia="Times New Roman" w:hAnsi="Arial" w:cs="Arial"/>
+                <w:color w:val="000000"/>
+                <w:sz w:val="20"/>
+                <w:szCs w:val="20"/>
+                <w:lang w:val="es-ES" w:eastAsia="es-CO"/>
+              </w:rPr>
+              <w:t xml:space="preserve"> que tengan la FK de dicho Bus.</w:t>
             </w:r>
           </w:p>
         </w:tc>
@@ -1827,6 +2352,7 @@
           <w:szCs w:val="24"/>
         </w:rPr>
       </w:pPr>
+      <w:proofErr w:type="spellStart"/>
       <w:r>
         <w:rPr>
           <w:rFonts w:ascii="Arial" w:hAnsi="Arial" w:cs="Arial"/>
@@ -1836,7 +2362,18 @@
           <w:szCs w:val="24"/>
         </w:rPr>
         <w:lastRenderedPageBreak/>
-        <w:t>DeviceTypeController:</w:t>
+        <w:t>DeviceTypeController</w:t>
+      </w:r>
+      <w:proofErr w:type="spellEnd"/>
+      <w:r>
+        <w:rPr>
+          <w:rFonts w:ascii="Arial" w:hAnsi="Arial" w:cs="Arial"/>
+          <w:b/>
+          <w:bCs/>
+          <w:sz w:val="24"/>
+          <w:szCs w:val="24"/>
+        </w:rPr>
+        <w:t>:</w:t>
       </w:r>
     </w:p>
     <w:tbl>
@@ -2055,6 +2592,7 @@
                 <w:lang w:eastAsia="es-CO"/>
               </w:rPr>
             </w:pPr>
+            <w:proofErr w:type="spellStart"/>
             <w:r>
               <w:rPr>
                 <w:rFonts w:ascii="Arial" w:eastAsia="Times New Roman" w:hAnsi="Arial" w:cs="Arial"/>
@@ -2065,6 +2603,7 @@
               </w:rPr>
               <w:t>Get</w:t>
             </w:r>
+            <w:proofErr w:type="spellEnd"/>
           </w:p>
         </w:tc>
         <w:tc>
@@ -2101,8 +2640,20 @@
                 <w:szCs w:val="20"/>
                 <w:lang w:val="es-ES" w:eastAsia="es-CO"/>
               </w:rPr>
-              <w:t>/deviceType</w:t>
-            </w:r>
+              <w:t>/</w:t>
+            </w:r>
+            <w:proofErr w:type="spellStart"/>
+            <w:r>
+              <w:rPr>
+                <w:rFonts w:ascii="Arial" w:eastAsia="Times New Roman" w:hAnsi="Arial" w:cs="Arial"/>
+                <w:color w:val="000000"/>
+                <w:sz w:val="20"/>
+                <w:szCs w:val="20"/>
+                <w:lang w:val="es-ES" w:eastAsia="es-CO"/>
+              </w:rPr>
+              <w:t>deviceType</w:t>
+            </w:r>
+            <w:proofErr w:type="spellEnd"/>
           </w:p>
         </w:tc>
         <w:tc>
@@ -2174,7 +2725,29 @@
                 <w:szCs w:val="20"/>
                 <w:lang w:val="es-ES" w:eastAsia="es-CO"/>
               </w:rPr>
-              <w:t>Devuelve una lista con todos los registros en la tabla DeviceType.</w:t>
+              <w:t xml:space="preserve">Devuelve una lista con todos los registros en la tabla </w:t>
+            </w:r>
+            <w:proofErr w:type="spellStart"/>
+            <w:r>
+              <w:rPr>
+                <w:rFonts w:ascii="Arial" w:eastAsia="Times New Roman" w:hAnsi="Arial" w:cs="Arial"/>
+                <w:color w:val="000000"/>
+                <w:sz w:val="20"/>
+                <w:szCs w:val="20"/>
+                <w:lang w:val="es-ES" w:eastAsia="es-CO"/>
+              </w:rPr>
+              <w:t>DeviceType</w:t>
+            </w:r>
+            <w:proofErr w:type="spellEnd"/>
+            <w:r>
+              <w:rPr>
+                <w:rFonts w:ascii="Arial" w:eastAsia="Times New Roman" w:hAnsi="Arial" w:cs="Arial"/>
+                <w:color w:val="000000"/>
+                <w:sz w:val="20"/>
+                <w:szCs w:val="20"/>
+                <w:lang w:val="es-ES" w:eastAsia="es-CO"/>
+              </w:rPr>
+              <w:t>.</w:t>
             </w:r>
           </w:p>
         </w:tc>
@@ -2209,6 +2782,7 @@
                 <w:lang w:eastAsia="es-CO"/>
               </w:rPr>
             </w:pPr>
+            <w:proofErr w:type="spellStart"/>
             <w:r>
               <w:rPr>
                 <w:rFonts w:ascii="Arial" w:eastAsia="Times New Roman" w:hAnsi="Arial" w:cs="Arial"/>
@@ -2219,6 +2793,7 @@
               </w:rPr>
               <w:t>Get</w:t>
             </w:r>
+            <w:proofErr w:type="spellEnd"/>
           </w:p>
         </w:tc>
         <w:tc>
@@ -2316,7 +2891,29 @@
                 <w:szCs w:val="20"/>
                 <w:lang w:eastAsia="es-CO"/>
               </w:rPr>
-              <w:t>Devuelve (si existe) un objeto registrado en la tabla DeviceType con ese ID.</w:t>
+              <w:t xml:space="preserve">Devuelve (si existe) un objeto registrado en la tabla </w:t>
+            </w:r>
+            <w:proofErr w:type="spellStart"/>
+            <w:r>
+              <w:rPr>
+                <w:rFonts w:ascii="Arial" w:eastAsia="Times New Roman" w:hAnsi="Arial" w:cs="Arial"/>
+                <w:color w:val="000000"/>
+                <w:sz w:val="20"/>
+                <w:szCs w:val="20"/>
+                <w:lang w:eastAsia="es-CO"/>
+              </w:rPr>
+              <w:t>DeviceType</w:t>
+            </w:r>
+            <w:proofErr w:type="spellEnd"/>
+            <w:r>
+              <w:rPr>
+                <w:rFonts w:ascii="Arial" w:eastAsia="Times New Roman" w:hAnsi="Arial" w:cs="Arial"/>
+                <w:color w:val="000000"/>
+                <w:sz w:val="20"/>
+                <w:szCs w:val="20"/>
+                <w:lang w:eastAsia="es-CO"/>
+              </w:rPr>
+              <w:t xml:space="preserve"> con ese ID.</w:t>
             </w:r>
           </w:p>
         </w:tc>
@@ -2458,7 +3055,51 @@
                 <w:szCs w:val="20"/>
                 <w:lang w:val="es-ES" w:eastAsia="es-CO"/>
               </w:rPr>
-              <w:t>Recibe en el body un objeto de tipo DeviceType, si el ID = 0 lo registra, si es diferente hace un edit.</w:t>
+              <w:t xml:space="preserve">Recibe en el </w:t>
+            </w:r>
+            <w:proofErr w:type="spellStart"/>
+            <w:r>
+              <w:rPr>
+                <w:rFonts w:ascii="Arial" w:eastAsia="Times New Roman" w:hAnsi="Arial" w:cs="Arial"/>
+                <w:color w:val="000000"/>
+                <w:sz w:val="20"/>
+                <w:szCs w:val="20"/>
+                <w:lang w:val="es-ES" w:eastAsia="es-CO"/>
+              </w:rPr>
+              <w:t>body</w:t>
+            </w:r>
+            <w:proofErr w:type="spellEnd"/>
+            <w:r>
+              <w:rPr>
+                <w:rFonts w:ascii="Arial" w:eastAsia="Times New Roman" w:hAnsi="Arial" w:cs="Arial"/>
+                <w:color w:val="000000"/>
+                <w:sz w:val="20"/>
+                <w:szCs w:val="20"/>
+                <w:lang w:val="es-ES" w:eastAsia="es-CO"/>
+              </w:rPr>
+              <w:t xml:space="preserve"> un objeto de tipo </w:t>
+            </w:r>
+            <w:proofErr w:type="spellStart"/>
+            <w:r>
+              <w:rPr>
+                <w:rFonts w:ascii="Arial" w:eastAsia="Times New Roman" w:hAnsi="Arial" w:cs="Arial"/>
+                <w:color w:val="000000"/>
+                <w:sz w:val="20"/>
+                <w:szCs w:val="20"/>
+                <w:lang w:val="es-ES" w:eastAsia="es-CO"/>
+              </w:rPr>
+              <w:t>DeviceType</w:t>
+            </w:r>
+            <w:proofErr w:type="spellEnd"/>
+            <w:r>
+              <w:rPr>
+                <w:rFonts w:ascii="Arial" w:eastAsia="Times New Roman" w:hAnsi="Arial" w:cs="Arial"/>
+                <w:color w:val="000000"/>
+                <w:sz w:val="20"/>
+                <w:szCs w:val="20"/>
+                <w:lang w:val="es-ES" w:eastAsia="es-CO"/>
+              </w:rPr>
+              <w:t>, si el ID = 0 lo registra, si es diferente hace un edit.</w:t>
             </w:r>
           </w:p>
         </w:tc>
@@ -2493,6 +3134,7 @@
                 <w:lang w:eastAsia="es-CO"/>
               </w:rPr>
             </w:pPr>
+            <w:proofErr w:type="spellStart"/>
             <w:r>
               <w:rPr>
                 <w:rFonts w:ascii="Arial" w:eastAsia="Times New Roman" w:hAnsi="Arial" w:cs="Arial"/>
@@ -2503,6 +3145,7 @@
               </w:rPr>
               <w:t>Delete</w:t>
             </w:r>
+            <w:proofErr w:type="spellEnd"/>
           </w:p>
         </w:tc>
         <w:tc>
@@ -2600,7 +3243,73 @@
                 <w:szCs w:val="20"/>
                 <w:lang w:val="es-ES" w:eastAsia="es-CO"/>
               </w:rPr>
-              <w:t>Elimina (Si existe) el registro del DeviceType con ese ID y los registros de Device que tengan la FK de dicho DeviceType.</w:t>
+              <w:t xml:space="preserve">Elimina (Si existe) el registro del </w:t>
+            </w:r>
+            <w:proofErr w:type="spellStart"/>
+            <w:r>
+              <w:rPr>
+                <w:rFonts w:ascii="Arial" w:eastAsia="Times New Roman" w:hAnsi="Arial" w:cs="Arial"/>
+                <w:color w:val="000000"/>
+                <w:sz w:val="20"/>
+                <w:szCs w:val="20"/>
+                <w:lang w:val="es-ES" w:eastAsia="es-CO"/>
+              </w:rPr>
+              <w:t>DeviceType</w:t>
+            </w:r>
+            <w:proofErr w:type="spellEnd"/>
+            <w:r>
+              <w:rPr>
+                <w:rFonts w:ascii="Arial" w:eastAsia="Times New Roman" w:hAnsi="Arial" w:cs="Arial"/>
+                <w:color w:val="000000"/>
+                <w:sz w:val="20"/>
+                <w:szCs w:val="20"/>
+                <w:lang w:val="es-ES" w:eastAsia="es-CO"/>
+              </w:rPr>
+              <w:t xml:space="preserve"> con ese ID y los registros de </w:t>
+            </w:r>
+            <w:proofErr w:type="spellStart"/>
+            <w:r>
+              <w:rPr>
+                <w:rFonts w:ascii="Arial" w:eastAsia="Times New Roman" w:hAnsi="Arial" w:cs="Arial"/>
+                <w:color w:val="000000"/>
+                <w:sz w:val="20"/>
+                <w:szCs w:val="20"/>
+                <w:lang w:val="es-ES" w:eastAsia="es-CO"/>
+              </w:rPr>
+              <w:t>Device</w:t>
+            </w:r>
+            <w:proofErr w:type="spellEnd"/>
+            <w:r>
+              <w:rPr>
+                <w:rFonts w:ascii="Arial" w:eastAsia="Times New Roman" w:hAnsi="Arial" w:cs="Arial"/>
+                <w:color w:val="000000"/>
+                <w:sz w:val="20"/>
+                <w:szCs w:val="20"/>
+                <w:lang w:val="es-ES" w:eastAsia="es-CO"/>
+              </w:rPr>
+              <w:t xml:space="preserve"> que tengan la FK de dicho </w:t>
+            </w:r>
+            <w:proofErr w:type="spellStart"/>
+            <w:r>
+              <w:rPr>
+                <w:rFonts w:ascii="Arial" w:eastAsia="Times New Roman" w:hAnsi="Arial" w:cs="Arial"/>
+                <w:color w:val="000000"/>
+                <w:sz w:val="20"/>
+                <w:szCs w:val="20"/>
+                <w:lang w:val="es-ES" w:eastAsia="es-CO"/>
+              </w:rPr>
+              <w:t>DeviceType</w:t>
+            </w:r>
+            <w:proofErr w:type="spellEnd"/>
+            <w:r>
+              <w:rPr>
+                <w:rFonts w:ascii="Arial" w:eastAsia="Times New Roman" w:hAnsi="Arial" w:cs="Arial"/>
+                <w:color w:val="000000"/>
+                <w:sz w:val="20"/>
+                <w:szCs w:val="20"/>
+                <w:lang w:val="es-ES" w:eastAsia="es-CO"/>
+              </w:rPr>
+              <w:t>.</w:t>
             </w:r>
           </w:p>
         </w:tc>
@@ -2629,6 +3338,7 @@
           <w:szCs w:val="24"/>
         </w:rPr>
       </w:pPr>
+      <w:proofErr w:type="spellStart"/>
       <w:r>
         <w:rPr>
           <w:rFonts w:ascii="Arial" w:hAnsi="Arial" w:cs="Arial"/>
@@ -2637,7 +3347,18 @@
           <w:sz w:val="24"/>
           <w:szCs w:val="24"/>
         </w:rPr>
-        <w:t>DeviceController:</w:t>
+        <w:t>DeviceController</w:t>
+      </w:r>
+      <w:proofErr w:type="spellEnd"/>
+      <w:r>
+        <w:rPr>
+          <w:rFonts w:ascii="Arial" w:hAnsi="Arial" w:cs="Arial"/>
+          <w:b/>
+          <w:bCs/>
+          <w:sz w:val="24"/>
+          <w:szCs w:val="24"/>
+        </w:rPr>
+        <w:t>:</w:t>
       </w:r>
     </w:p>
     <w:tbl>
@@ -2856,6 +3577,7 @@
                 <w:lang w:eastAsia="es-CO"/>
               </w:rPr>
             </w:pPr>
+            <w:proofErr w:type="spellStart"/>
             <w:r>
               <w:rPr>
                 <w:rFonts w:ascii="Arial" w:eastAsia="Times New Roman" w:hAnsi="Arial" w:cs="Arial"/>
@@ -2866,6 +3588,7 @@
               </w:rPr>
               <w:t>Get</w:t>
             </w:r>
+            <w:proofErr w:type="spellEnd"/>
           </w:p>
         </w:tc>
         <w:tc>
@@ -2902,8 +3625,20 @@
                 <w:szCs w:val="20"/>
                 <w:lang w:val="es-ES" w:eastAsia="es-CO"/>
               </w:rPr>
-              <w:t>/device</w:t>
-            </w:r>
+              <w:t>/</w:t>
+            </w:r>
+            <w:proofErr w:type="spellStart"/>
+            <w:r>
+              <w:rPr>
+                <w:rFonts w:ascii="Arial" w:eastAsia="Times New Roman" w:hAnsi="Arial" w:cs="Arial"/>
+                <w:color w:val="000000"/>
+                <w:sz w:val="20"/>
+                <w:szCs w:val="20"/>
+                <w:lang w:val="es-ES" w:eastAsia="es-CO"/>
+              </w:rPr>
+              <w:t>device</w:t>
+            </w:r>
+            <w:proofErr w:type="spellEnd"/>
           </w:p>
         </w:tc>
         <w:tc>
@@ -2975,7 +3710,29 @@
                 <w:szCs w:val="20"/>
                 <w:lang w:val="es-ES" w:eastAsia="es-CO"/>
               </w:rPr>
-              <w:t>Devuelve una lista con todos los registros en la tabla Device.</w:t>
+              <w:t xml:space="preserve">Devuelve una lista con todos los registros en la tabla </w:t>
+            </w:r>
+            <w:proofErr w:type="spellStart"/>
+            <w:r>
+              <w:rPr>
+                <w:rFonts w:ascii="Arial" w:eastAsia="Times New Roman" w:hAnsi="Arial" w:cs="Arial"/>
+                <w:color w:val="000000"/>
+                <w:sz w:val="20"/>
+                <w:szCs w:val="20"/>
+                <w:lang w:val="es-ES" w:eastAsia="es-CO"/>
+              </w:rPr>
+              <w:t>Device</w:t>
+            </w:r>
+            <w:proofErr w:type="spellEnd"/>
+            <w:r>
+              <w:rPr>
+                <w:rFonts w:ascii="Arial" w:eastAsia="Times New Roman" w:hAnsi="Arial" w:cs="Arial"/>
+                <w:color w:val="000000"/>
+                <w:sz w:val="20"/>
+                <w:szCs w:val="20"/>
+                <w:lang w:val="es-ES" w:eastAsia="es-CO"/>
+              </w:rPr>
+              <w:t>.</w:t>
             </w:r>
           </w:p>
         </w:tc>
@@ -3010,6 +3767,7 @@
                 <w:lang w:eastAsia="es-CO"/>
               </w:rPr>
             </w:pPr>
+            <w:proofErr w:type="spellStart"/>
             <w:r>
               <w:rPr>
                 <w:rFonts w:ascii="Arial" w:eastAsia="Times New Roman" w:hAnsi="Arial" w:cs="Arial"/>
@@ -3020,6 +3778,7 @@
               </w:rPr>
               <w:t>Get</w:t>
             </w:r>
+            <w:proofErr w:type="spellEnd"/>
           </w:p>
         </w:tc>
         <w:tc>
@@ -3117,7 +3876,29 @@
                 <w:szCs w:val="20"/>
                 <w:lang w:eastAsia="es-CO"/>
               </w:rPr>
-              <w:t>Devuelve (si existe) un objeto registrado en la tabla Device con ese ID.</w:t>
+              <w:t xml:space="preserve">Devuelve (si existe) un objeto registrado en la tabla </w:t>
+            </w:r>
+            <w:proofErr w:type="spellStart"/>
+            <w:r>
+              <w:rPr>
+                <w:rFonts w:ascii="Arial" w:eastAsia="Times New Roman" w:hAnsi="Arial" w:cs="Arial"/>
+                <w:color w:val="000000"/>
+                <w:sz w:val="20"/>
+                <w:szCs w:val="20"/>
+                <w:lang w:eastAsia="es-CO"/>
+              </w:rPr>
+              <w:t>Device</w:t>
+            </w:r>
+            <w:proofErr w:type="spellEnd"/>
+            <w:r>
+              <w:rPr>
+                <w:rFonts w:ascii="Arial" w:eastAsia="Times New Roman" w:hAnsi="Arial" w:cs="Arial"/>
+                <w:color w:val="000000"/>
+                <w:sz w:val="20"/>
+                <w:szCs w:val="20"/>
+                <w:lang w:eastAsia="es-CO"/>
+              </w:rPr>
+              <w:t xml:space="preserve"> con ese ID.</w:t>
             </w:r>
           </w:p>
         </w:tc>
@@ -3259,7 +4040,51 @@
                 <w:szCs w:val="20"/>
                 <w:lang w:val="es-ES" w:eastAsia="es-CO"/>
               </w:rPr>
-              <w:t>Recibe en el body un objeto de tipo Device, si el ID = 0 lo registra, si es diferente hace un edit.</w:t>
+              <w:t xml:space="preserve">Recibe en el </w:t>
+            </w:r>
+            <w:proofErr w:type="spellStart"/>
+            <w:r>
+              <w:rPr>
+                <w:rFonts w:ascii="Arial" w:eastAsia="Times New Roman" w:hAnsi="Arial" w:cs="Arial"/>
+                <w:color w:val="000000"/>
+                <w:sz w:val="20"/>
+                <w:szCs w:val="20"/>
+                <w:lang w:val="es-ES" w:eastAsia="es-CO"/>
+              </w:rPr>
+              <w:t>body</w:t>
+            </w:r>
+            <w:proofErr w:type="spellEnd"/>
+            <w:r>
+              <w:rPr>
+                <w:rFonts w:ascii="Arial" w:eastAsia="Times New Roman" w:hAnsi="Arial" w:cs="Arial"/>
+                <w:color w:val="000000"/>
+                <w:sz w:val="20"/>
+                <w:szCs w:val="20"/>
+                <w:lang w:val="es-ES" w:eastAsia="es-CO"/>
+              </w:rPr>
+              <w:t xml:space="preserve"> un objeto de tipo </w:t>
+            </w:r>
+            <w:proofErr w:type="spellStart"/>
+            <w:r>
+              <w:rPr>
+                <w:rFonts w:ascii="Arial" w:eastAsia="Times New Roman" w:hAnsi="Arial" w:cs="Arial"/>
+                <w:color w:val="000000"/>
+                <w:sz w:val="20"/>
+                <w:szCs w:val="20"/>
+                <w:lang w:val="es-ES" w:eastAsia="es-CO"/>
+              </w:rPr>
+              <w:t>Device</w:t>
+            </w:r>
+            <w:proofErr w:type="spellEnd"/>
+            <w:r>
+              <w:rPr>
+                <w:rFonts w:ascii="Arial" w:eastAsia="Times New Roman" w:hAnsi="Arial" w:cs="Arial"/>
+                <w:color w:val="000000"/>
+                <w:sz w:val="20"/>
+                <w:szCs w:val="20"/>
+                <w:lang w:val="es-ES" w:eastAsia="es-CO"/>
+              </w:rPr>
+              <w:t>, si el ID = 0 lo registra, si es diferente hace un edit.</w:t>
             </w:r>
           </w:p>
         </w:tc>
@@ -3365,7 +4190,29 @@
                 <w:szCs w:val="20"/>
                 <w:lang w:val="es-ES" w:eastAsia="es-CO"/>
               </w:rPr>
-              <w:t>“/deviceForBus”</w:t>
+              <w:t>“/</w:t>
+            </w:r>
+            <w:proofErr w:type="spellStart"/>
+            <w:r>
+              <w:rPr>
+                <w:rFonts w:ascii="Arial" w:eastAsia="Times New Roman" w:hAnsi="Arial" w:cs="Arial"/>
+                <w:color w:val="000000"/>
+                <w:sz w:val="20"/>
+                <w:szCs w:val="20"/>
+                <w:lang w:val="es-ES" w:eastAsia="es-CO"/>
+              </w:rPr>
+              <w:t>deviceForBus</w:t>
+            </w:r>
+            <w:proofErr w:type="spellEnd"/>
+            <w:r>
+              <w:rPr>
+                <w:rFonts w:ascii="Arial" w:eastAsia="Times New Roman" w:hAnsi="Arial" w:cs="Arial"/>
+                <w:color w:val="000000"/>
+                <w:sz w:val="20"/>
+                <w:szCs w:val="20"/>
+                <w:lang w:val="es-ES" w:eastAsia="es-CO"/>
+              </w:rPr>
+              <w:t>”</w:t>
             </w:r>
           </w:p>
         </w:tc>
@@ -3401,7 +4248,73 @@
                 <w:szCs w:val="20"/>
                 <w:lang w:val="es-ES" w:eastAsia="es-CO"/>
               </w:rPr>
-              <w:t>Recibe en el Body un objeto del tipo Bus, y retorna una lista con todos los Device que esten asociados a dicho Bus.</w:t>
+              <w:t xml:space="preserve">Recibe en el </w:t>
+            </w:r>
+            <w:proofErr w:type="spellStart"/>
+            <w:r>
+              <w:rPr>
+                <w:rFonts w:ascii="Arial" w:eastAsia="Times New Roman" w:hAnsi="Arial" w:cs="Arial"/>
+                <w:color w:val="000000"/>
+                <w:sz w:val="20"/>
+                <w:szCs w:val="20"/>
+                <w:lang w:val="es-ES" w:eastAsia="es-CO"/>
+              </w:rPr>
+              <w:t>Body</w:t>
+            </w:r>
+            <w:proofErr w:type="spellEnd"/>
+            <w:r>
+              <w:rPr>
+                <w:rFonts w:ascii="Arial" w:eastAsia="Times New Roman" w:hAnsi="Arial" w:cs="Arial"/>
+                <w:color w:val="000000"/>
+                <w:sz w:val="20"/>
+                <w:szCs w:val="20"/>
+                <w:lang w:val="es-ES" w:eastAsia="es-CO"/>
+              </w:rPr>
+              <w:t xml:space="preserve"> un objeto del tipo Bus, y retorna una lista con todos los </w:t>
+            </w:r>
+            <w:proofErr w:type="spellStart"/>
+            <w:r>
+              <w:rPr>
+                <w:rFonts w:ascii="Arial" w:eastAsia="Times New Roman" w:hAnsi="Arial" w:cs="Arial"/>
+                <w:color w:val="000000"/>
+                <w:sz w:val="20"/>
+                <w:szCs w:val="20"/>
+                <w:lang w:val="es-ES" w:eastAsia="es-CO"/>
+              </w:rPr>
+              <w:t>Device</w:t>
+            </w:r>
+            <w:proofErr w:type="spellEnd"/>
+            <w:r>
+              <w:rPr>
+                <w:rFonts w:ascii="Arial" w:eastAsia="Times New Roman" w:hAnsi="Arial" w:cs="Arial"/>
+                <w:color w:val="000000"/>
+                <w:sz w:val="20"/>
+                <w:szCs w:val="20"/>
+                <w:lang w:val="es-ES" w:eastAsia="es-CO"/>
+              </w:rPr>
+              <w:t xml:space="preserve"> que </w:t>
+            </w:r>
+            <w:proofErr w:type="spellStart"/>
+            <w:r>
+              <w:rPr>
+                <w:rFonts w:ascii="Arial" w:eastAsia="Times New Roman" w:hAnsi="Arial" w:cs="Arial"/>
+                <w:color w:val="000000"/>
+                <w:sz w:val="20"/>
+                <w:szCs w:val="20"/>
+                <w:lang w:val="es-ES" w:eastAsia="es-CO"/>
+              </w:rPr>
+              <w:t>esten</w:t>
+            </w:r>
+            <w:proofErr w:type="spellEnd"/>
+            <w:r>
+              <w:rPr>
+                <w:rFonts w:ascii="Arial" w:eastAsia="Times New Roman" w:hAnsi="Arial" w:cs="Arial"/>
+                <w:color w:val="000000"/>
+                <w:sz w:val="20"/>
+                <w:szCs w:val="20"/>
+                <w:lang w:val="es-ES" w:eastAsia="es-CO"/>
+              </w:rPr>
+              <w:t xml:space="preserve"> asociados a dicho Bus.</w:t>
             </w:r>
           </w:p>
         </w:tc>
@@ -3436,6 +4349,7 @@
                 <w:lang w:eastAsia="es-CO"/>
               </w:rPr>
             </w:pPr>
+            <w:proofErr w:type="spellStart"/>
             <w:r>
               <w:rPr>
                 <w:rFonts w:ascii="Arial" w:eastAsia="Times New Roman" w:hAnsi="Arial" w:cs="Arial"/>
@@ -3446,6 +4360,7 @@
               </w:rPr>
               <w:t>Delete</w:t>
             </w:r>
+            <w:proofErr w:type="spellEnd"/>
           </w:p>
         </w:tc>
         <w:tc>
@@ -3543,7 +4458,29 @@
                 <w:szCs w:val="20"/>
                 <w:lang w:val="es-ES" w:eastAsia="es-CO"/>
               </w:rPr>
-              <w:t>Elimina (Si existe) el registro del Device con el ese ID.</w:t>
+              <w:t xml:space="preserve">Elimina (Si existe) el registro del </w:t>
+            </w:r>
+            <w:proofErr w:type="spellStart"/>
+            <w:r>
+              <w:rPr>
+                <w:rFonts w:ascii="Arial" w:eastAsia="Times New Roman" w:hAnsi="Arial" w:cs="Arial"/>
+                <w:color w:val="000000"/>
+                <w:sz w:val="20"/>
+                <w:szCs w:val="20"/>
+                <w:lang w:val="es-ES" w:eastAsia="es-CO"/>
+              </w:rPr>
+              <w:t>Device</w:t>
+            </w:r>
+            <w:proofErr w:type="spellEnd"/>
+            <w:r>
+              <w:rPr>
+                <w:rFonts w:ascii="Arial" w:eastAsia="Times New Roman" w:hAnsi="Arial" w:cs="Arial"/>
+                <w:color w:val="000000"/>
+                <w:sz w:val="20"/>
+                <w:szCs w:val="20"/>
+                <w:lang w:val="es-ES" w:eastAsia="es-CO"/>
+              </w:rPr>
+              <w:t xml:space="preserve"> con el ese ID.</w:t>
             </w:r>
           </w:p>
         </w:tc>
@@ -3586,8 +4523,45 @@
           <w:sz w:val="24"/>
           <w:szCs w:val="24"/>
         </w:rPr>
-        <w:t xml:space="preserve">Para que el front-end pueda consumir el query que retorna la lista de </w:t>
-      </w:r>
+        <w:t xml:space="preserve">Para que el </w:t>
+      </w:r>
+      <w:proofErr w:type="spellStart"/>
+      <w:r>
+        <w:rPr>
+          <w:rFonts w:ascii="Arial" w:hAnsi="Arial" w:cs="Arial"/>
+          <w:sz w:val="24"/>
+          <w:szCs w:val="24"/>
+        </w:rPr>
+        <w:t>front-end</w:t>
+      </w:r>
+      <w:proofErr w:type="spellEnd"/>
+      <w:r>
+        <w:rPr>
+          <w:rFonts w:ascii="Arial" w:hAnsi="Arial" w:cs="Arial"/>
+          <w:sz w:val="24"/>
+          <w:szCs w:val="24"/>
+        </w:rPr>
+        <w:t xml:space="preserve"> pueda consumir el </w:t>
+      </w:r>
+      <w:proofErr w:type="spellStart"/>
+      <w:r>
+        <w:rPr>
+          <w:rFonts w:ascii="Arial" w:hAnsi="Arial" w:cs="Arial"/>
+          <w:sz w:val="24"/>
+          <w:szCs w:val="24"/>
+        </w:rPr>
+        <w:t>query</w:t>
+      </w:r>
+      <w:proofErr w:type="spellEnd"/>
+      <w:r>
+        <w:rPr>
+          <w:rFonts w:ascii="Arial" w:hAnsi="Arial" w:cs="Arial"/>
+          <w:sz w:val="24"/>
+          <w:szCs w:val="24"/>
+        </w:rPr>
+        <w:t xml:space="preserve"> que retorna la lista de </w:t>
+      </w:r>
+      <w:proofErr w:type="spellStart"/>
       <w:r>
         <w:rPr>
           <w:rFonts w:ascii="Arial" w:hAnsi="Arial" w:cs="Arial"/>
@@ -3598,6 +4572,7 @@
         </w:rPr>
         <w:t>Devices</w:t>
       </w:r>
+      <w:proofErr w:type="spellEnd"/>
       <w:r>
         <w:rPr>
           <w:rFonts w:ascii="Arial" w:hAnsi="Arial" w:cs="Arial"/>
@@ -3622,8 +4597,27 @@
           <w:sz w:val="24"/>
           <w:szCs w:val="24"/>
         </w:rPr>
-        <w:t xml:space="preserve">especifico deberá hacerlo a través de un método POST, al url base de lo que busca como respuesta </w:t>
-      </w:r>
+        <w:t xml:space="preserve">especifico deberá hacerlo a través de un método POST, al </w:t>
+      </w:r>
+      <w:proofErr w:type="spellStart"/>
+      <w:r>
+        <w:rPr>
+          <w:rFonts w:ascii="Arial" w:hAnsi="Arial" w:cs="Arial"/>
+          <w:sz w:val="24"/>
+          <w:szCs w:val="24"/>
+        </w:rPr>
+        <w:t>url</w:t>
+      </w:r>
+      <w:proofErr w:type="spellEnd"/>
+      <w:r>
+        <w:rPr>
+          <w:rFonts w:ascii="Arial" w:hAnsi="Arial" w:cs="Arial"/>
+          <w:sz w:val="24"/>
+          <w:szCs w:val="24"/>
+        </w:rPr>
+        <w:t xml:space="preserve"> base de lo que busca como respuesta </w:t>
+      </w:r>
+      <w:proofErr w:type="spellStart"/>
       <w:r>
         <w:rPr>
           <w:rFonts w:ascii="Arial" w:hAnsi="Arial" w:cs="Arial"/>
@@ -3632,16 +4626,9 @@
           <w:sz w:val="24"/>
           <w:szCs w:val="24"/>
         </w:rPr>
-        <w:t xml:space="preserve">Device </w:t>
-      </w:r>
-      <w:r>
-        <w:rPr>
-          <w:rFonts w:ascii="Arial" w:hAnsi="Arial" w:cs="Arial"/>
-          <w:sz w:val="24"/>
-          <w:szCs w:val="24"/>
-        </w:rPr>
-        <w:t xml:space="preserve">y al end point construido para dicha solicitud “/deviceForBus”, quedando de la siguiente manera: (Este end point espera un objeto del tipo </w:t>
-      </w:r>
+        <w:t>Device</w:t>
+      </w:r>
+      <w:proofErr w:type="spellEnd"/>
       <w:r>
         <w:rPr>
           <w:rFonts w:ascii="Arial" w:hAnsi="Arial" w:cs="Arial"/>
@@ -3650,6 +4637,114 @@
           <w:sz w:val="24"/>
           <w:szCs w:val="24"/>
         </w:rPr>
+        <w:t xml:space="preserve"> </w:t>
+      </w:r>
+      <w:r>
+        <w:rPr>
+          <w:rFonts w:ascii="Arial" w:hAnsi="Arial" w:cs="Arial"/>
+          <w:sz w:val="24"/>
+          <w:szCs w:val="24"/>
+        </w:rPr>
+        <w:t xml:space="preserve">y al </w:t>
+      </w:r>
+      <w:proofErr w:type="spellStart"/>
+      <w:r>
+        <w:rPr>
+          <w:rFonts w:ascii="Arial" w:hAnsi="Arial" w:cs="Arial"/>
+          <w:sz w:val="24"/>
+          <w:szCs w:val="24"/>
+        </w:rPr>
+        <w:t>end</w:t>
+      </w:r>
+      <w:proofErr w:type="spellEnd"/>
+      <w:r>
+        <w:rPr>
+          <w:rFonts w:ascii="Arial" w:hAnsi="Arial" w:cs="Arial"/>
+          <w:sz w:val="24"/>
+          <w:szCs w:val="24"/>
+        </w:rPr>
+        <w:t xml:space="preserve"> </w:t>
+      </w:r>
+      <w:proofErr w:type="spellStart"/>
+      <w:r>
+        <w:rPr>
+          <w:rFonts w:ascii="Arial" w:hAnsi="Arial" w:cs="Arial"/>
+          <w:sz w:val="24"/>
+          <w:szCs w:val="24"/>
+        </w:rPr>
+        <w:t>point</w:t>
+      </w:r>
+      <w:proofErr w:type="spellEnd"/>
+      <w:r>
+        <w:rPr>
+          <w:rFonts w:ascii="Arial" w:hAnsi="Arial" w:cs="Arial"/>
+          <w:sz w:val="24"/>
+          <w:szCs w:val="24"/>
+        </w:rPr>
+        <w:t xml:space="preserve"> construido para dicha solicitud “/</w:t>
+      </w:r>
+      <w:proofErr w:type="spellStart"/>
+      <w:r>
+        <w:rPr>
+          <w:rFonts w:ascii="Arial" w:hAnsi="Arial" w:cs="Arial"/>
+          <w:sz w:val="24"/>
+          <w:szCs w:val="24"/>
+        </w:rPr>
+        <w:t>deviceForBus</w:t>
+      </w:r>
+      <w:proofErr w:type="spellEnd"/>
+      <w:r>
+        <w:rPr>
+          <w:rFonts w:ascii="Arial" w:hAnsi="Arial" w:cs="Arial"/>
+          <w:sz w:val="24"/>
+          <w:szCs w:val="24"/>
+        </w:rPr>
+        <w:t xml:space="preserve">”, quedando de la siguiente manera: (Este </w:t>
+      </w:r>
+      <w:proofErr w:type="spellStart"/>
+      <w:r>
+        <w:rPr>
+          <w:rFonts w:ascii="Arial" w:hAnsi="Arial" w:cs="Arial"/>
+          <w:sz w:val="24"/>
+          <w:szCs w:val="24"/>
+        </w:rPr>
+        <w:t>end</w:t>
+      </w:r>
+      <w:proofErr w:type="spellEnd"/>
+      <w:r>
+        <w:rPr>
+          <w:rFonts w:ascii="Arial" w:hAnsi="Arial" w:cs="Arial"/>
+          <w:sz w:val="24"/>
+          <w:szCs w:val="24"/>
+        </w:rPr>
+        <w:t xml:space="preserve"> </w:t>
+      </w:r>
+      <w:proofErr w:type="spellStart"/>
+      <w:r>
+        <w:rPr>
+          <w:rFonts w:ascii="Arial" w:hAnsi="Arial" w:cs="Arial"/>
+          <w:sz w:val="24"/>
+          <w:szCs w:val="24"/>
+        </w:rPr>
+        <w:t>point</w:t>
+      </w:r>
+      <w:proofErr w:type="spellEnd"/>
+      <w:r>
+        <w:rPr>
+          <w:rFonts w:ascii="Arial" w:hAnsi="Arial" w:cs="Arial"/>
+          <w:sz w:val="24"/>
+          <w:szCs w:val="24"/>
+        </w:rPr>
+        <w:t xml:space="preserve"> espera un objeto del tipo </w:t>
+      </w:r>
+      <w:r>
+        <w:rPr>
+          <w:rFonts w:ascii="Arial" w:hAnsi="Arial" w:cs="Arial"/>
+          <w:b/>
+          <w:bCs/>
+          <w:sz w:val="24"/>
+          <w:szCs w:val="24"/>
+        </w:rPr>
         <w:t>Bus</w:t>
       </w:r>
       <w:r>
@@ -3658,7 +4753,43 @@
           <w:sz w:val="24"/>
           <w:szCs w:val="24"/>
         </w:rPr>
-        <w:t xml:space="preserve"> en el requeste body, no se debe olvidar)</w:t>
+        <w:t xml:space="preserve"> en el </w:t>
+      </w:r>
+      <w:proofErr w:type="spellStart"/>
+      <w:r>
+        <w:rPr>
+          <w:rFonts w:ascii="Arial" w:hAnsi="Arial" w:cs="Arial"/>
+          <w:sz w:val="24"/>
+          <w:szCs w:val="24"/>
+        </w:rPr>
+        <w:t>requeste</w:t>
+      </w:r>
+      <w:proofErr w:type="spellEnd"/>
+      <w:r>
+        <w:rPr>
+          <w:rFonts w:ascii="Arial" w:hAnsi="Arial" w:cs="Arial"/>
+          <w:sz w:val="24"/>
+          <w:szCs w:val="24"/>
+        </w:rPr>
+        <w:t xml:space="preserve"> </w:t>
+      </w:r>
+      <w:proofErr w:type="spellStart"/>
+      <w:r>
+        <w:rPr>
+          <w:rFonts w:ascii="Arial" w:hAnsi="Arial" w:cs="Arial"/>
+          <w:sz w:val="24"/>
+          <w:szCs w:val="24"/>
+        </w:rPr>
+        <w:t>body</w:t>
+      </w:r>
+      <w:proofErr w:type="spellEnd"/>
+      <w:r>
+        <w:rPr>
+          <w:rFonts w:ascii="Arial" w:hAnsi="Arial" w:cs="Arial"/>
+          <w:sz w:val="24"/>
+          <w:szCs w:val="24"/>
+        </w:rPr>
+        <w:t>, no se debe olvidar)</w:t>
       </w:r>
     </w:p>
     <w:p>
@@ -3673,6 +4804,7 @@
       <w:r>
         <w:rPr>
           <w:rFonts w:ascii="Arial" w:hAnsi="Arial" w:cs="Arial"/>
+          <w:noProof/>
           <w:sz w:val="24"/>
           <w:szCs w:val="24"/>
         </w:rPr>
@@ -3716,6 +4848,128 @@
             </a:graphic>
           </wp:inline>
         </w:drawing>
+      </w:r>
+    </w:p>
+    <w:p>
+      <w:pPr>
+        <w:rPr>
+          <w:rFonts w:ascii="Arial" w:hAnsi="Arial" w:cs="Arial"/>
+          <w:b/>
+          <w:bCs/>
+          <w:sz w:val="24"/>
+          <w:szCs w:val="24"/>
+        </w:rPr>
+      </w:pPr>
+      <w:r>
+        <w:rPr>
+          <w:rFonts w:ascii="Arial" w:hAnsi="Arial" w:cs="Arial"/>
+          <w:b/>
+          <w:bCs/>
+          <w:sz w:val="24"/>
+          <w:szCs w:val="24"/>
+        </w:rPr>
+        <w:lastRenderedPageBreak/>
+        <w:t>Pruebas Unitarias:</w:t>
+      </w:r>
+    </w:p>
+    <w:p>
+      <w:pPr>
+        <w:jc w:val="center"/>
+        <w:rPr>
+          <w:rFonts w:ascii="Arial" w:hAnsi="Arial" w:cs="Arial"/>
+          <w:b/>
+          <w:bCs/>
+          <w:sz w:val="24"/>
+          <w:szCs w:val="24"/>
+        </w:rPr>
+      </w:pPr>
+      <w:r>
+        <w:rPr>
+          <w:rFonts w:ascii="Arial" w:hAnsi="Arial" w:cs="Arial"/>
+          <w:b/>
+          <w:bCs/>
+          <w:sz w:val="24"/>
+          <w:szCs w:val="24"/>
+        </w:rPr>
+        <w:drawing>
+          <wp:inline distT="0" distB="0" distL="0" distR="0" wp14:anchorId="0F458B73" wp14:editId="1AF6ABB7">
+            <wp:extent cx="5612130" cy="595630"/>
+            <wp:effectExtent l="19050" t="19050" r="26670" b="13970"/>
+            <wp:docPr id="2" name="Imagen 2"/>
+            <wp:cNvGraphicFramePr>
+              <a:graphicFrameLocks xmlns:a="http://schemas.openxmlformats.org/drawingml/2006/main" noChangeAspect="1"/>
+            </wp:cNvGraphicFramePr>
+            <a:graphic xmlns:a="http://schemas.openxmlformats.org/drawingml/2006/main">
+              <a:graphicData uri="http://schemas.openxmlformats.org/drawingml/2006/picture">
+                <pic:pic xmlns:pic="http://schemas.openxmlformats.org/drawingml/2006/picture">
+                  <pic:nvPicPr>
+                    <pic:cNvPr id="1" name=""/>
+                    <pic:cNvPicPr/>
+                  </pic:nvPicPr>
+                  <pic:blipFill>
+                    <a:blip r:embed="rId5"/>
+                    <a:stretch>
+                      <a:fillRect/>
+                    </a:stretch>
+                  </pic:blipFill>
+                  <pic:spPr>
+                    <a:xfrm>
+                      <a:off x="0" y="0"/>
+                      <a:ext cx="5612130" cy="595630"/>
+                    </a:xfrm>
+                    <a:prstGeom prst="rect">
+                      <a:avLst/>
+                    </a:prstGeom>
+                    <a:ln w="12700">
+                      <a:solidFill>
+                        <a:schemeClr val="accent1"/>
+                      </a:solidFill>
+                    </a:ln>
+                  </pic:spPr>
+                </pic:pic>
+              </a:graphicData>
+            </a:graphic>
+          </wp:inline>
+        </w:drawing>
+      </w:r>
+    </w:p>
+    <w:p>
+      <w:pPr>
+        <w:jc w:val="both"/>
+        <w:rPr>
+          <w:rFonts w:ascii="Arial" w:hAnsi="Arial" w:cs="Arial"/>
+          <w:b/>
+          <w:bCs/>
+          <w:sz w:val="24"/>
+          <w:szCs w:val="24"/>
+          <w:u w:val="single"/>
+        </w:rPr>
+      </w:pPr>
+      <w:r>
+        <w:rPr>
+          <w:rFonts w:ascii="Arial" w:hAnsi="Arial" w:cs="Arial"/>
+          <w:sz w:val="24"/>
+          <w:szCs w:val="24"/>
+        </w:rPr>
+        <w:t xml:space="preserve">Realice las pruebas Unitarias con Junit 4, en estas pruebas realice los </w:t>
+      </w:r>
+      <w:proofErr w:type="spellStart"/>
+      <w:r>
+        <w:rPr>
+          <w:rFonts w:ascii="Arial" w:hAnsi="Arial" w:cs="Arial"/>
+          <w:sz w:val="24"/>
+          <w:szCs w:val="24"/>
+        </w:rPr>
+        <w:t>Mock</w:t>
+      </w:r>
+      <w:proofErr w:type="spellEnd"/>
+      <w:r>
+        <w:rPr>
+          <w:rFonts w:ascii="Arial" w:hAnsi="Arial" w:cs="Arial"/>
+          <w:sz w:val="24"/>
+          <w:szCs w:val="24"/>
+        </w:rPr>
+        <w:t xml:space="preserve"> de varios servicios. Y solo logre un 41% de cobertura del código por temas de tiempo, pero con las pruebas realizadas se logra evidenciar el funcionamiento de las pruebas.</w:t>
       </w:r>
     </w:p>
     <w:sectPr>

</xml_diff>